<commit_message>
third commit - fixed generators
</commit_message>
<xml_diff>
--- a/addition_printing.docx
+++ b/addition_printing.docx
@@ -2,722 +2,7 @@
 <file path=word/document.xml><?xml version="1.0" encoding="utf-8"?>
 <w:document xmlns:wpc="http://schemas.microsoft.com/office/word/2010/wordprocessingCanvas" xmlns:cx="http://schemas.microsoft.com/office/drawing/2014/chartex" xmlns:cx1="http://schemas.microsoft.com/office/drawing/2015/9/8/chartex" xmlns:cx2="http://schemas.microsoft.com/office/drawing/2015/10/21/chartex" xmlns:cx3="http://schemas.microsoft.com/office/drawing/2016/5/9/chartex" xmlns:cx4="http://schemas.microsoft.com/office/drawing/2016/5/10/chartex" xmlns:cx5="http://schemas.microsoft.com/office/drawing/2016/5/11/chartex" xmlns:cx6="http://schemas.microsoft.com/office/drawing/2016/5/12/chartex" xmlns:cx7="http://schemas.microsoft.com/office/drawing/2016/5/13/chartex" xmlns:cx8="http://schemas.microsoft.com/office/drawing/2016/5/14/chartex" xmlns:mc="http://schemas.openxmlformats.org/markup-compatibility/2006" xmlns:aink="http://schemas.microsoft.com/office/drawing/2016/ink" xmlns:am3d="http://schemas.microsoft.com/office/drawing/2017/model3d" xmlns:o="urn:schemas-microsoft-com:office:office" xmlns:oel="http://schemas.microsoft.com/office/2019/extlst" xmlns:r="http://schemas.openxmlformats.org/officeDocument/2006/relationships" xmlns:m="http://schemas.openxmlformats.org/officeDocument/2006/math" xmlns:v="urn:schemas-microsoft-com:vml" xmlns:wp14="http://schemas.microsoft.com/office/word/2010/wordprocessingDrawing" xmlns:wp="http://schemas.openxmlformats.org/drawingml/2006/wordprocessingDrawing" xmlns:w10="urn:schemas-microsoft-com:office:word" xmlns:w="http://schemas.openxmlformats.org/wordprocessingml/2006/main" xmlns:w14="http://schemas.microsoft.com/office/word/2010/wordml" xmlns:w15="http://schemas.microsoft.com/office/word/2012/wordml" xmlns:w16cex="http://schemas.microsoft.com/office/word/2018/wordml/cex" xmlns:w16cid="http://schemas.microsoft.com/office/word/2016/wordml/cid" xmlns:w16="http://schemas.microsoft.com/office/word/2018/wordml" xmlns:w16du="http://schemas.microsoft.com/office/word/2023/wordml/word16du" xmlns:w16sdtdh="http://schemas.microsoft.com/office/word/2020/wordml/sdtdatahash" xmlns:w16se="http://schemas.microsoft.com/office/word/2015/wordml/symex" xmlns:wpg="http://schemas.microsoft.com/office/word/2010/wordprocessingGroup" xmlns:wpi="http://schemas.microsoft.com/office/word/2010/wordprocessingInk" xmlns:wne="http://schemas.microsoft.com/office/word/2006/wordml" xmlns:wps="http://schemas.microsoft.com/office/word/2010/wordprocessingShape" mc:Ignorable="w14 w15 w16se w16cid w16 w16cex w16sdtdh w16du wp14">
   <w:body>
-    <w:p>
-      <w:r>
-        <w:t>date:                               __/64</w:t>
-      </w:r>
-    </w:p>
-    <w:tbl>
-      <w:tblPr>
-        <w:tblW w:type="auto" w:w="0"/>
-        <w:tblLayout w:type="autofit"/>
-        <w:tblLook w:firstColumn="1" w:firstRow="1" w:lastColumn="0" w:lastRow="0" w:noHBand="0" w:noVBand="1" w:val="04A0"/>
-      </w:tblPr>
-      <w:tblGrid>
-        <w:gridCol w:w="2256"/>
-        <w:gridCol w:w="2256"/>
-        <w:gridCol w:w="2256"/>
-        <w:gridCol w:w="2256"/>
-      </w:tblGrid>
-      <w:tr>
-        <w:tc>
-          <w:tcPr>
-            <w:tcW w:type="dxa" w:w="2256"/>
-          </w:tcPr>
-          <w:p/>
-        </w:tc>
-        <w:tc>
-          <w:tcPr>
-            <w:tcW w:type="dxa" w:w="2256"/>
-          </w:tcPr>
-          <w:p/>
-        </w:tc>
-        <w:tc>
-          <w:tcPr>
-            <w:tcW w:type="dxa" w:w="2256"/>
-          </w:tcPr>
-          <w:p/>
-        </w:tc>
-        <w:tc>
-          <w:tcPr>
-            <w:tcW w:type="dxa" w:w="2256"/>
-          </w:tcPr>
-          <w:p/>
-        </w:tc>
-      </w:tr>
-      <w:tr>
-        <w:tc>
-          <w:tcPr>
-            <w:tcW w:type="dxa" w:w="4209"/>
-          </w:tcPr>
-          <w:p>
-            <w:r>
-              <w:t>8+8=</w:t>
-            </w:r>
-          </w:p>
-        </w:tc>
-        <w:tc>
-          <w:tcPr>
-            <w:tcW w:type="dxa" w:w="4209"/>
-          </w:tcPr>
-          <w:p>
-            <w:r>
-              <w:t>7+8=</w:t>
-            </w:r>
-          </w:p>
-        </w:tc>
-        <w:tc>
-          <w:tcPr>
-            <w:tcW w:type="dxa" w:w="4209"/>
-          </w:tcPr>
-          <w:p>
-            <w:r>
-              <w:t>7+7=</w:t>
-            </w:r>
-          </w:p>
-        </w:tc>
-        <w:tc>
-          <w:tcPr>
-            <w:tcW w:type="dxa" w:w="4209"/>
-          </w:tcPr>
-          <w:p>
-            <w:r>
-              <w:t>2+9=</w:t>
-            </w:r>
-          </w:p>
-        </w:tc>
-      </w:tr>
-      <w:tr>
-        <w:tc>
-          <w:tcPr>
-            <w:tcW w:type="dxa" w:w="4209"/>
-          </w:tcPr>
-          <w:p>
-            <w:r>
-              <w:t>6+3=</w:t>
-            </w:r>
-          </w:p>
-        </w:tc>
-        <w:tc>
-          <w:tcPr>
-            <w:tcW w:type="dxa" w:w="4209"/>
-          </w:tcPr>
-          <w:p>
-            <w:r>
-              <w:t>6+9=</w:t>
-            </w:r>
-          </w:p>
-        </w:tc>
-        <w:tc>
-          <w:tcPr>
-            <w:tcW w:type="dxa" w:w="4209"/>
-          </w:tcPr>
-          <w:p>
-            <w:r>
-              <w:t>7+2=</w:t>
-            </w:r>
-          </w:p>
-        </w:tc>
-        <w:tc>
-          <w:tcPr>
-            <w:tcW w:type="dxa" w:w="4209"/>
-          </w:tcPr>
-          <w:p>
-            <w:r>
-              <w:t>6+8=</w:t>
-            </w:r>
-          </w:p>
-        </w:tc>
-      </w:tr>
-      <w:tr>
-        <w:tc>
-          <w:tcPr>
-            <w:tcW w:type="dxa" w:w="4209"/>
-          </w:tcPr>
-          <w:p>
-            <w:r>
-              <w:t>5+3=</w:t>
-            </w:r>
-          </w:p>
-        </w:tc>
-        <w:tc>
-          <w:tcPr>
-            <w:tcW w:type="dxa" w:w="4209"/>
-          </w:tcPr>
-          <w:p>
-            <w:r>
-              <w:t>4+8=</w:t>
-            </w:r>
-          </w:p>
-        </w:tc>
-        <w:tc>
-          <w:tcPr>
-            <w:tcW w:type="dxa" w:w="4209"/>
-          </w:tcPr>
-          <w:p>
-            <w:r>
-              <w:t>2+3=</w:t>
-            </w:r>
-          </w:p>
-        </w:tc>
-        <w:tc>
-          <w:tcPr>
-            <w:tcW w:type="dxa" w:w="4209"/>
-          </w:tcPr>
-          <w:p>
-            <w:r>
-              <w:t>3+6=</w:t>
-            </w:r>
-          </w:p>
-        </w:tc>
-      </w:tr>
-      <w:tr>
-        <w:tc>
-          <w:tcPr>
-            <w:tcW w:type="dxa" w:w="4209"/>
-          </w:tcPr>
-          <w:p>
-            <w:r>
-              <w:t>5+2=</w:t>
-            </w:r>
-          </w:p>
-        </w:tc>
-        <w:tc>
-          <w:tcPr>
-            <w:tcW w:type="dxa" w:w="4209"/>
-          </w:tcPr>
-          <w:p>
-            <w:r>
-              <w:t>9+3=</w:t>
-            </w:r>
-          </w:p>
-        </w:tc>
-        <w:tc>
-          <w:tcPr>
-            <w:tcW w:type="dxa" w:w="4209"/>
-          </w:tcPr>
-          <w:p>
-            <w:r>
-              <w:t>7+3=</w:t>
-            </w:r>
-          </w:p>
-        </w:tc>
-        <w:tc>
-          <w:tcPr>
-            <w:tcW w:type="dxa" w:w="4209"/>
-          </w:tcPr>
-          <w:p>
-            <w:r>
-              <w:t>6+4=</w:t>
-            </w:r>
-          </w:p>
-        </w:tc>
-      </w:tr>
-      <w:tr>
-        <w:tc>
-          <w:tcPr>
-            <w:tcW w:type="dxa" w:w="4209"/>
-          </w:tcPr>
-          <w:p>
-            <w:r>
-              <w:t>7+9=</w:t>
-            </w:r>
-          </w:p>
-        </w:tc>
-        <w:tc>
-          <w:tcPr>
-            <w:tcW w:type="dxa" w:w="4209"/>
-          </w:tcPr>
-          <w:p>
-            <w:r>
-              <w:t>5+9=</w:t>
-            </w:r>
-          </w:p>
-        </w:tc>
-        <w:tc>
-          <w:tcPr>
-            <w:tcW w:type="dxa" w:w="4209"/>
-          </w:tcPr>
-          <w:p>
-            <w:r>
-              <w:t>8+4=</w:t>
-            </w:r>
-          </w:p>
-        </w:tc>
-        <w:tc>
-          <w:tcPr>
-            <w:tcW w:type="dxa" w:w="4209"/>
-          </w:tcPr>
-          <w:p>
-            <w:r>
-              <w:t>6+2=</w:t>
-            </w:r>
-          </w:p>
-        </w:tc>
-      </w:tr>
-      <w:tr>
-        <w:tc>
-          <w:tcPr>
-            <w:tcW w:type="dxa" w:w="4209"/>
-          </w:tcPr>
-          <w:p>
-            <w:r>
-              <w:t>8+3=</w:t>
-            </w:r>
-          </w:p>
-        </w:tc>
-        <w:tc>
-          <w:tcPr>
-            <w:tcW w:type="dxa" w:w="4209"/>
-          </w:tcPr>
-          <w:p>
-            <w:r>
-              <w:t>6+6=</w:t>
-            </w:r>
-          </w:p>
-        </w:tc>
-        <w:tc>
-          <w:tcPr>
-            <w:tcW w:type="dxa" w:w="4209"/>
-          </w:tcPr>
-          <w:p>
-            <w:r>
-              <w:t>3+4=</w:t>
-            </w:r>
-          </w:p>
-        </w:tc>
-        <w:tc>
-          <w:tcPr>
-            <w:tcW w:type="dxa" w:w="4209"/>
-          </w:tcPr>
-          <w:p>
-            <w:r>
-              <w:t>3+7=</w:t>
-            </w:r>
-          </w:p>
-        </w:tc>
-      </w:tr>
-      <w:tr>
-        <w:tc>
-          <w:tcPr>
-            <w:tcW w:type="dxa" w:w="4209"/>
-          </w:tcPr>
-          <w:p>
-            <w:r>
-              <w:t>6+5=</w:t>
-            </w:r>
-          </w:p>
-        </w:tc>
-        <w:tc>
-          <w:tcPr>
-            <w:tcW w:type="dxa" w:w="4209"/>
-          </w:tcPr>
-          <w:p>
-            <w:r>
-              <w:t>7+5=</w:t>
-            </w:r>
-          </w:p>
-        </w:tc>
-        <w:tc>
-          <w:tcPr>
-            <w:tcW w:type="dxa" w:w="4209"/>
-          </w:tcPr>
-          <w:p>
-            <w:r>
-              <w:t>4+6=</w:t>
-            </w:r>
-          </w:p>
-        </w:tc>
-        <w:tc>
-          <w:tcPr>
-            <w:tcW w:type="dxa" w:w="4209"/>
-          </w:tcPr>
-          <w:p>
-            <w:r>
-              <w:t>3+9=</w:t>
-            </w:r>
-          </w:p>
-        </w:tc>
-      </w:tr>
-      <w:tr>
-        <w:tc>
-          <w:tcPr>
-            <w:tcW w:type="dxa" w:w="4209"/>
-          </w:tcPr>
-          <w:p>
-            <w:r>
-              <w:t>3+5=</w:t>
-            </w:r>
-          </w:p>
-        </w:tc>
-        <w:tc>
-          <w:tcPr>
-            <w:tcW w:type="dxa" w:w="4209"/>
-          </w:tcPr>
-          <w:p>
-            <w:r>
-              <w:t>4+4=</w:t>
-            </w:r>
-          </w:p>
-        </w:tc>
-        <w:tc>
-          <w:tcPr>
-            <w:tcW w:type="dxa" w:w="4209"/>
-          </w:tcPr>
-          <w:p>
-            <w:r>
-              <w:t>8+6=</w:t>
-            </w:r>
-          </w:p>
-        </w:tc>
-        <w:tc>
-          <w:tcPr>
-            <w:tcW w:type="dxa" w:w="4209"/>
-          </w:tcPr>
-          <w:p>
-            <w:r>
-              <w:t>3+3=</w:t>
-            </w:r>
-          </w:p>
-        </w:tc>
-      </w:tr>
-      <w:tr>
-        <w:tc>
-          <w:tcPr>
-            <w:tcW w:type="dxa" w:w="4209"/>
-          </w:tcPr>
-          <w:p>
-            <w:r>
-              <w:t>3+2=</w:t>
-            </w:r>
-          </w:p>
-        </w:tc>
-        <w:tc>
-          <w:tcPr>
-            <w:tcW w:type="dxa" w:w="4209"/>
-          </w:tcPr>
-          <w:p>
-            <w:r>
-              <w:t>3+8=</w:t>
-            </w:r>
-          </w:p>
-        </w:tc>
-        <w:tc>
-          <w:tcPr>
-            <w:tcW w:type="dxa" w:w="4209"/>
-          </w:tcPr>
-          <w:p>
-            <w:r>
-              <w:t>9+5=</w:t>
-            </w:r>
-          </w:p>
-        </w:tc>
-        <w:tc>
-          <w:tcPr>
-            <w:tcW w:type="dxa" w:w="4209"/>
-          </w:tcPr>
-          <w:p>
-            <w:r>
-              <w:t>4+3=</w:t>
-            </w:r>
-          </w:p>
-        </w:tc>
-      </w:tr>
-      <w:tr>
-        <w:tc>
-          <w:tcPr>
-            <w:tcW w:type="dxa" w:w="4209"/>
-          </w:tcPr>
-          <w:p>
-            <w:r>
-              <w:t>7+4=</w:t>
-            </w:r>
-          </w:p>
-        </w:tc>
-        <w:tc>
-          <w:tcPr>
-            <w:tcW w:type="dxa" w:w="4209"/>
-          </w:tcPr>
-          <w:p>
-            <w:r>
-              <w:t>5+5=</w:t>
-            </w:r>
-          </w:p>
-        </w:tc>
-        <w:tc>
-          <w:tcPr>
-            <w:tcW w:type="dxa" w:w="4209"/>
-          </w:tcPr>
-          <w:p>
-            <w:r>
-              <w:t>5+8=</w:t>
-            </w:r>
-          </w:p>
-        </w:tc>
-        <w:tc>
-          <w:tcPr>
-            <w:tcW w:type="dxa" w:w="4209"/>
-          </w:tcPr>
-          <w:p>
-            <w:r>
-              <w:t>9+6=</w:t>
-            </w:r>
-          </w:p>
-        </w:tc>
-      </w:tr>
-      <w:tr>
-        <w:tc>
-          <w:tcPr>
-            <w:tcW w:type="dxa" w:w="4209"/>
-          </w:tcPr>
-          <w:p>
-            <w:r>
-              <w:t>6+7=</w:t>
-            </w:r>
-          </w:p>
-        </w:tc>
-        <w:tc>
-          <w:tcPr>
-            <w:tcW w:type="dxa" w:w="4209"/>
-          </w:tcPr>
-          <w:p>
-            <w:r>
-              <w:t>8+9=</w:t>
-            </w:r>
-          </w:p>
-        </w:tc>
-        <w:tc>
-          <w:tcPr>
-            <w:tcW w:type="dxa" w:w="4209"/>
-          </w:tcPr>
-          <w:p>
-            <w:r>
-              <w:t>2+7=</w:t>
-            </w:r>
-          </w:p>
-        </w:tc>
-        <w:tc>
-          <w:tcPr>
-            <w:tcW w:type="dxa" w:w="4209"/>
-          </w:tcPr>
-          <w:p>
-            <w:r>
-              <w:t>7+6=</w:t>
-            </w:r>
-          </w:p>
-        </w:tc>
-      </w:tr>
-      <w:tr>
-        <w:tc>
-          <w:tcPr>
-            <w:tcW w:type="dxa" w:w="4209"/>
-          </w:tcPr>
-          <w:p>
-            <w:r>
-              <w:t>2+6=</w:t>
-            </w:r>
-          </w:p>
-        </w:tc>
-        <w:tc>
-          <w:tcPr>
-            <w:tcW w:type="dxa" w:w="4209"/>
-          </w:tcPr>
-          <w:p>
-            <w:r>
-              <w:t>2+4=</w:t>
-            </w:r>
-          </w:p>
-        </w:tc>
-        <w:tc>
-          <w:tcPr>
-            <w:tcW w:type="dxa" w:w="4209"/>
-          </w:tcPr>
-          <w:p>
-            <w:r>
-              <w:t>8+5=</w:t>
-            </w:r>
-          </w:p>
-        </w:tc>
-        <w:tc>
-          <w:tcPr>
-            <w:tcW w:type="dxa" w:w="4209"/>
-          </w:tcPr>
-          <w:p>
-            <w:r>
-              <w:t>8+7=</w:t>
-            </w:r>
-          </w:p>
-        </w:tc>
-      </w:tr>
-      <w:tr>
-        <w:tc>
-          <w:tcPr>
-            <w:tcW w:type="dxa" w:w="4209"/>
-          </w:tcPr>
-          <w:p>
-            <w:r>
-              <w:t>4+9=</w:t>
-            </w:r>
-          </w:p>
-        </w:tc>
-        <w:tc>
-          <w:tcPr>
-            <w:tcW w:type="dxa" w:w="4209"/>
-          </w:tcPr>
-          <w:p>
-            <w:r>
-              <w:t>2+5=</w:t>
-            </w:r>
-          </w:p>
-        </w:tc>
-        <w:tc>
-          <w:tcPr>
-            <w:tcW w:type="dxa" w:w="4209"/>
-          </w:tcPr>
-          <w:p>
-            <w:r>
-              <w:t>2+2=</w:t>
-            </w:r>
-          </w:p>
-        </w:tc>
-        <w:tc>
-          <w:tcPr>
-            <w:tcW w:type="dxa" w:w="4209"/>
-          </w:tcPr>
-          <w:p>
-            <w:r>
-              <w:t>8+2=</w:t>
-            </w:r>
-          </w:p>
-        </w:tc>
-      </w:tr>
-      <w:tr>
-        <w:tc>
-          <w:tcPr>
-            <w:tcW w:type="dxa" w:w="4209"/>
-          </w:tcPr>
-          <w:p>
-            <w:r>
-              <w:t>5+6=</w:t>
-            </w:r>
-          </w:p>
-        </w:tc>
-        <w:tc>
-          <w:tcPr>
-            <w:tcW w:type="dxa" w:w="4209"/>
-          </w:tcPr>
-          <w:p>
-            <w:r>
-              <w:t>2+8=</w:t>
-            </w:r>
-          </w:p>
-        </w:tc>
-        <w:tc>
-          <w:tcPr>
-            <w:tcW w:type="dxa" w:w="4209"/>
-          </w:tcPr>
-          <w:p>
-            <w:r>
-              <w:t>4+5=</w:t>
-            </w:r>
-          </w:p>
-        </w:tc>
-        <w:tc>
-          <w:tcPr>
-            <w:tcW w:type="dxa" w:w="4209"/>
-          </w:tcPr>
-          <w:p>
-            <w:r>
-              <w:t>4+2=</w:t>
-            </w:r>
-          </w:p>
-        </w:tc>
-      </w:tr>
-      <w:tr>
-        <w:tc>
-          <w:tcPr>
-            <w:tcW w:type="dxa" w:w="4209"/>
-          </w:tcPr>
-          <w:p>
-            <w:r>
-              <w:t>9+7=</w:t>
-            </w:r>
-          </w:p>
-        </w:tc>
-        <w:tc>
-          <w:tcPr>
-            <w:tcW w:type="dxa" w:w="4209"/>
-          </w:tcPr>
-          <w:p>
-            <w:r>
-              <w:t>5+7=</w:t>
-            </w:r>
-          </w:p>
-        </w:tc>
-        <w:tc>
-          <w:tcPr>
-            <w:tcW w:type="dxa" w:w="4209"/>
-          </w:tcPr>
-          <w:p>
-            <w:r>
-              <w:t>5+4=</w:t>
-            </w:r>
-          </w:p>
-        </w:tc>
-        <w:tc>
-          <w:tcPr>
-            <w:tcW w:type="dxa" w:w="4209"/>
-          </w:tcPr>
-          <w:p>
-            <w:r>
-              <w:t>9+9=</w:t>
-            </w:r>
-          </w:p>
-        </w:tc>
-      </w:tr>
-      <w:tr>
-        <w:tc>
-          <w:tcPr>
-            <w:tcW w:type="dxa" w:w="4209"/>
-          </w:tcPr>
-          <w:p>
-            <w:r>
-              <w:t>9+4=</w:t>
-            </w:r>
-          </w:p>
-        </w:tc>
-        <w:tc>
-          <w:tcPr>
-            <w:tcW w:type="dxa" w:w="4209"/>
-          </w:tcPr>
-          <w:p>
-            <w:r>
-              <w:t>4+7=</w:t>
-            </w:r>
-          </w:p>
-        </w:tc>
-        <w:tc>
-          <w:tcPr>
-            <w:tcW w:type="dxa" w:w="4209"/>
-          </w:tcPr>
-          <w:p>
-            <w:r>
-              <w:t>9+2=</w:t>
-            </w:r>
-          </w:p>
-        </w:tc>
-        <w:tc>
-          <w:tcPr>
-            <w:tcW w:type="dxa" w:w="4209"/>
-          </w:tcPr>
-          <w:p>
-            <w:r>
-              <w:t>9+8=</w:t>
-            </w:r>
-          </w:p>
-        </w:tc>
-      </w:tr>
-    </w:tbl>
+    <w:p/>
     <w:sectPr>
       <w:pgSz w:w="11906" w:h="16838"/>
       <w:pgMar w:top="1440" w:right="1440" w:bottom="1440" w:left="1440" w:header="708" w:footer="708" w:gutter="0"/>

</xml_diff>